<commit_message>
Made changes to the README.md file
</commit_message>
<xml_diff>
--- a/implementationDocument.docx
+++ b/implementationDocument.docx
@@ -13,27 +13,237 @@
     </w:p>
     <w:p>
       <w:pPr>
-        <w:pStyle w:val="Heading2"/>
-        <w:rPr>
-          <w:sz w:val="28"/>
-          <w:szCs w:val="28"/>
+        <w:pStyle w:val="Heading3"/>
+        <w:rPr>
+          <w:rFonts w:eastAsiaTheme="minorHAnsi"/>
         </w:rPr>
       </w:pPr>
-      <w:r>
-        <w:rPr>
-          <w:sz w:val="28"/>
-          <w:szCs w:val="28"/>
+    </w:p>
+    <w:p>
+      <w:pPr>
+        <w:pStyle w:val="Heading3"/>
+        <w:spacing w:after="120"/>
+        <w:rPr>
+          <w:rFonts w:eastAsiaTheme="minorHAnsi"/>
+        </w:rPr>
+      </w:pPr>
+      <w:r>
+        <w:rPr>
+          <w:rFonts w:eastAsiaTheme="minorHAnsi"/>
         </w:rPr>
         <w:t>Implementation</w:t>
+      </w:r>
+    </w:p>
+    <w:p>
+      <w:pPr>
+        <w:autoSpaceDE w:val="0"/>
+        <w:autoSpaceDN w:val="0"/>
+        <w:adjustRightInd w:val="0"/>
+        <w:spacing w:after="120"/>
+        <w:jc w:val="both"/>
+        <w:rPr>
+          <w:rFonts w:ascii="Times New Roman" w:hAnsi="Times New Roman" w:cs="Times New Roman"/>
+        </w:rPr>
+      </w:pPr>
+      <w:r>
+        <w:rPr>
+          <w:rFonts w:ascii="Times New Roman" w:hAnsi="Times New Roman" w:cs="Times New Roman"/>
+        </w:rPr>
+        <w:t xml:space="preserve">The </w:t>
+      </w:r>
+      <w:r>
+        <w:rPr>
+          <w:rFonts w:ascii="Times New Roman" w:hAnsi="Times New Roman" w:cs="Times New Roman"/>
+        </w:rPr>
+        <w:t>a</w:t>
+      </w:r>
+      <w:r>
+        <w:rPr>
+          <w:rFonts w:ascii="Times New Roman" w:hAnsi="Times New Roman" w:cs="Times New Roman"/>
+        </w:rPr>
+        <w:t xml:space="preserve">uthor implements the </w:t>
+      </w:r>
+      <w:r>
+        <w:rPr>
+          <w:rFonts w:ascii="Times New Roman" w:hAnsi="Times New Roman" w:cs="Times New Roman"/>
+        </w:rPr>
+        <w:t>p</w:t>
+      </w:r>
+      <w:r>
+        <w:rPr>
+          <w:rFonts w:ascii="Times New Roman" w:hAnsi="Times New Roman" w:cs="Times New Roman"/>
+        </w:rPr>
+        <w:t>aper using 2 different classifiers</w:t>
+      </w:r>
+      <w:r>
+        <w:rPr>
+          <w:rFonts w:ascii="Times New Roman" w:hAnsi="Times New Roman" w:cs="Times New Roman"/>
+        </w:rPr>
+        <w:t>.</w:t>
+      </w:r>
+    </w:p>
+    <w:p>
+      <w:pPr>
+        <w:pStyle w:val="Default"/>
+      </w:pPr>
+    </w:p>
+    <w:p>
+      <w:pPr>
+        <w:pStyle w:val="Heading3"/>
+        <w:spacing w:after="120"/>
+        <w:rPr>
+          <w:rFonts w:eastAsiaTheme="minorHAnsi"/>
+        </w:rPr>
+      </w:pPr>
+      <w:r>
+        <w:rPr>
+          <w:rFonts w:eastAsiaTheme="minorHAnsi"/>
+        </w:rPr>
+        <w:t>Phase one: data collection and analyzing the data</w:t>
+      </w:r>
+    </w:p>
+    <w:p>
+      <w:pPr>
+        <w:pStyle w:val="Heading3"/>
+        <w:spacing w:after="120"/>
+        <w:rPr>
+          <w:rFonts w:ascii="Times New Roman" w:eastAsiaTheme="minorHAnsi" w:hAnsi="Times New Roman" w:cs="Times New Roman"/>
+          <w:color w:val="auto"/>
+        </w:rPr>
+      </w:pPr>
+      <w:r>
+        <w:rPr>
+          <w:rFonts w:ascii="Times New Roman" w:eastAsiaTheme="minorHAnsi" w:hAnsi="Times New Roman" w:cs="Times New Roman"/>
+          <w:color w:val="auto"/>
+        </w:rPr>
+        <w:t xml:space="preserve">In the Phase 1, the author </w:t>
+      </w:r>
+      <w:r>
+        <w:rPr>
+          <w:rFonts w:ascii="Times New Roman" w:eastAsiaTheme="minorHAnsi" w:hAnsi="Times New Roman" w:cs="Times New Roman"/>
+          <w:color w:val="auto"/>
+        </w:rPr>
+        <w:t>utilizes the</w:t>
+      </w:r>
+      <w:r>
+        <w:rPr>
+          <w:rFonts w:ascii="Times New Roman" w:eastAsiaTheme="minorHAnsi" w:hAnsi="Times New Roman" w:cs="Times New Roman"/>
+          <w:color w:val="auto"/>
+        </w:rPr>
+        <w:t xml:space="preserve"> dataset from </w:t>
+      </w:r>
+      <w:r>
+        <w:rPr>
+          <w:rFonts w:ascii="Times New Roman" w:eastAsiaTheme="minorHAnsi" w:hAnsi="Times New Roman" w:cs="Times New Roman"/>
+          <w:color w:val="auto"/>
+        </w:rPr>
+        <w:t xml:space="preserve">spamarchive.org from the month of </w:t>
+      </w:r>
+      <w:r>
+        <w:rPr>
+          <w:rFonts w:ascii="Times New Roman" w:eastAsiaTheme="minorHAnsi" w:hAnsi="Times New Roman" w:cs="Times New Roman"/>
+          <w:color w:val="auto"/>
+        </w:rPr>
+        <w:t>April</w:t>
+      </w:r>
+      <w:r>
+        <w:rPr>
+          <w:rFonts w:ascii="Times New Roman" w:eastAsiaTheme="minorHAnsi" w:hAnsi="Times New Roman" w:cs="Times New Roman"/>
+          <w:color w:val="auto"/>
+        </w:rPr>
+        <w:t xml:space="preserve"> 2004.</w:t>
+      </w:r>
+      <w:r>
+        <w:rPr>
+          <w:rFonts w:ascii="Times New Roman" w:eastAsiaTheme="minorHAnsi" w:hAnsi="Times New Roman" w:cs="Times New Roman"/>
+          <w:color w:val="auto"/>
+        </w:rPr>
+        <w:t xml:space="preserve"> But neither the dataset nor the website mentioned in citation of the project seems to be valid anymore. Hence, to make the project doable we have chosen an alternate dataset. We have chosen the dataset which contains spam messages/ SMS’s instead of Spam emails.</w:t>
+      </w:r>
+      <w:r>
+        <w:rPr>
+          <w:rFonts w:ascii="Times New Roman" w:eastAsiaTheme="minorHAnsi" w:hAnsi="Times New Roman" w:cs="Times New Roman"/>
+          <w:color w:val="auto"/>
+        </w:rPr>
+        <w:t xml:space="preserve"> </w:t>
+      </w:r>
+      <w:r>
+        <w:rPr>
+          <w:rFonts w:ascii="Times New Roman" w:eastAsiaTheme="minorHAnsi" w:hAnsi="Times New Roman" w:cs="Times New Roman"/>
+          <w:color w:val="auto"/>
+        </w:rPr>
+        <w:t xml:space="preserve">As part of the preparation of the dataset for the </w:t>
+      </w:r>
+      <w:r>
+        <w:rPr>
+          <w:rFonts w:ascii="Times New Roman" w:eastAsiaTheme="minorHAnsi" w:hAnsi="Times New Roman" w:cs="Times New Roman"/>
+          <w:color w:val="auto"/>
+        </w:rPr>
+        <w:t>classification</w:t>
+      </w:r>
+      <w:r>
+        <w:rPr>
+          <w:rFonts w:ascii="Times New Roman" w:eastAsiaTheme="minorHAnsi" w:hAnsi="Times New Roman" w:cs="Times New Roman"/>
+          <w:color w:val="auto"/>
+        </w:rPr>
+        <w:t>, we have arranged the dataset in such a way that the first column of the data contains whether its spam / ham (legitimate)</w:t>
+      </w:r>
+      <w:r>
+        <w:rPr>
+          <w:rFonts w:ascii="Times New Roman" w:eastAsiaTheme="minorHAnsi" w:hAnsi="Times New Roman" w:cs="Times New Roman"/>
+          <w:color w:val="auto"/>
+        </w:rPr>
+        <w:t>.</w:t>
+      </w:r>
+      <w:r>
+        <w:rPr>
+          <w:rFonts w:ascii="Times New Roman" w:eastAsiaTheme="minorHAnsi" w:hAnsi="Times New Roman" w:cs="Times New Roman"/>
+          <w:color w:val="auto"/>
+        </w:rPr>
+        <w:t xml:space="preserve"> This dataset is in tab separated values, this can be read by read_csv using the separator “\t”</w:t>
+      </w:r>
+      <w:r>
+        <w:rPr>
+          <w:rFonts w:ascii="Times New Roman" w:eastAsiaTheme="minorHAnsi" w:hAnsi="Times New Roman" w:cs="Times New Roman"/>
+          <w:color w:val="auto"/>
+        </w:rPr>
+        <w:t xml:space="preserve">. The dataset consists of 5572 records </w:t>
+      </w:r>
+      <w:bookmarkStart w:id="0" w:name="_GoBack"/>
+      <w:bookmarkEnd w:id="0"/>
+    </w:p>
+    <w:p>
+      <w:pPr>
+        <w:pStyle w:val="Default"/>
+      </w:pPr>
+    </w:p>
+    <w:p>
+      <w:pPr>
+        <w:pStyle w:val="Heading3"/>
+        <w:spacing w:after="120"/>
+      </w:pPr>
+      <w:r>
+        <w:rPr>
+          <w:rFonts w:eastAsiaTheme="minorHAnsi"/>
+        </w:rPr>
+        <w:t>P</w:t>
+      </w:r>
+      <w:r>
+        <w:rPr>
+          <w:rFonts w:eastAsiaTheme="minorHAnsi"/>
+        </w:rPr>
+        <w:t>hase two: training the model on individual data sets</w:t>
       </w:r>
     </w:p>
     <w:p/>
+    <w:p/>
     <w:p>
-      <w:r>
-        <w:t>The Author implements the Paper using 2 different classifiers</w:t>
-      </w:r>
-      <w:bookmarkStart w:id="0" w:name="_GoBack"/>
-      <w:bookmarkEnd w:id="0"/>
+      <w:pPr>
+        <w:pStyle w:val="Heading3"/>
+      </w:pPr>
+      <w:r>
+        <w:t>Phase three: testing the models</w:t>
+      </w:r>
     </w:p>
     <w:p>
       <w:pPr>
@@ -491,6 +701,26 @@
       <w:szCs w:val="26"/>
     </w:rPr>
   </w:style>
+  <w:style w:type="paragraph" w:styleId="Heading3">
+    <w:name w:val="heading 3"/>
+    <w:basedOn w:val="Normal"/>
+    <w:next w:val="Normal"/>
+    <w:link w:val="Heading3Char"/>
+    <w:uiPriority w:val="9"/>
+    <w:unhideWhenUsed/>
+    <w:qFormat/>
+    <w:rsid w:val="007B1E2E"/>
+    <w:pPr>
+      <w:keepNext/>
+      <w:keepLines/>
+      <w:spacing w:before="40"/>
+      <w:outlineLvl w:val="2"/>
+    </w:pPr>
+    <w:rPr>
+      <w:rFonts w:asciiTheme="majorHAnsi" w:eastAsiaTheme="majorEastAsia" w:hAnsiTheme="majorHAnsi" w:cstheme="majorBidi"/>
+      <w:color w:val="1F3763" w:themeColor="accent1" w:themeShade="7F"/>
+    </w:rPr>
+  </w:style>
   <w:style w:type="character" w:default="1" w:styleId="DefaultParagraphFont">
     <w:name w:val="Default Paragraph Font"/>
     <w:uiPriority w:val="1"/>
@@ -542,6 +772,30 @@
       <w:color w:val="2F5496" w:themeColor="accent1" w:themeShade="BF"/>
       <w:sz w:val="26"/>
       <w:szCs w:val="26"/>
+    </w:rPr>
+  </w:style>
+  <w:style w:type="paragraph" w:customStyle="1" w:styleId="Default">
+    <w:name w:val="Default"/>
+    <w:rsid w:val="007B1E2E"/>
+    <w:pPr>
+      <w:autoSpaceDE w:val="0"/>
+      <w:autoSpaceDN w:val="0"/>
+      <w:adjustRightInd w:val="0"/>
+    </w:pPr>
+    <w:rPr>
+      <w:rFonts w:ascii="Times New Roman" w:hAnsi="Times New Roman" w:cs="Times New Roman"/>
+      <w:color w:val="000000"/>
+    </w:rPr>
+  </w:style>
+  <w:style w:type="character" w:customStyle="1" w:styleId="Heading3Char">
+    <w:name w:val="Heading 3 Char"/>
+    <w:basedOn w:val="DefaultParagraphFont"/>
+    <w:link w:val="Heading3"/>
+    <w:uiPriority w:val="9"/>
+    <w:rsid w:val="007B1E2E"/>
+    <w:rPr>
+      <w:rFonts w:asciiTheme="majorHAnsi" w:eastAsiaTheme="majorEastAsia" w:hAnsiTheme="majorHAnsi" w:cstheme="majorBidi"/>
+      <w:color w:val="1F3763" w:themeColor="accent1" w:themeShade="7F"/>
     </w:rPr>
   </w:style>
 </w:styles>

</xml_diff>

<commit_message>
added dictionary words and frequency ration words
</commit_message>
<xml_diff>
--- a/implementationDocument.docx
+++ b/implementationDocument.docx
@@ -209,8 +209,139 @@
         </w:rPr>
         <w:t xml:space="preserve">. The dataset consists of 5572 records </w:t>
       </w:r>
-      <w:bookmarkStart w:id="0" w:name="_GoBack"/>
-      <w:bookmarkEnd w:id="0"/>
+      <w:r>
+        <w:rPr>
+          <w:rFonts w:ascii="Times New Roman" w:eastAsiaTheme="minorHAnsi" w:hAnsi="Times New Roman" w:cs="Times New Roman"/>
+          <w:color w:val="auto"/>
+        </w:rPr>
+        <w:t>and this is split into training and testing data (</w:t>
+      </w:r>
+      <w:r>
+        <w:rPr>
+          <w:rFonts w:ascii="Calibri" w:eastAsiaTheme="minorHAnsi" w:hAnsi="Calibri" w:cs="Calibri"/>
+          <w:color w:val="auto"/>
+        </w:rPr>
+        <w:t>﻿</w:t>
+      </w:r>
+      <w:r>
+        <w:rPr>
+          <w:rFonts w:ascii="Times New Roman" w:eastAsiaTheme="minorHAnsi" w:hAnsi="Times New Roman" w:cs="Times New Roman"/>
+          <w:color w:val="auto"/>
+        </w:rPr>
+        <w:t>4</w:t>
+      </w:r>
+      <w:r>
+        <w:rPr>
+          <w:rFonts w:ascii="Times New Roman" w:eastAsiaTheme="minorHAnsi" w:hAnsi="Times New Roman" w:cs="Times New Roman"/>
+          <w:color w:val="auto"/>
+        </w:rPr>
+        <w:t>,</w:t>
+      </w:r>
+      <w:r>
+        <w:rPr>
+          <w:rFonts w:ascii="Times New Roman" w:eastAsiaTheme="minorHAnsi" w:hAnsi="Times New Roman" w:cs="Times New Roman"/>
+          <w:color w:val="auto"/>
+        </w:rPr>
+        <w:t>179</w:t>
+      </w:r>
+      <w:r>
+        <w:rPr>
+          <w:rFonts w:ascii="Times New Roman" w:eastAsiaTheme="minorHAnsi" w:hAnsi="Times New Roman" w:cs="Times New Roman"/>
+          <w:color w:val="auto"/>
+        </w:rPr>
+        <w:t xml:space="preserve"> </w:t>
+      </w:r>
+      <w:r>
+        <w:rPr>
+          <w:rFonts w:ascii="Times New Roman" w:eastAsiaTheme="minorHAnsi" w:hAnsi="Times New Roman" w:cs="Times New Roman"/>
+          <w:color w:val="auto"/>
+        </w:rPr>
+        <w:t>SMS</w:t>
+      </w:r>
+      <w:r>
+        <w:rPr>
+          <w:rFonts w:ascii="Times New Roman" w:eastAsiaTheme="minorHAnsi" w:hAnsi="Times New Roman" w:cs="Times New Roman"/>
+          <w:color w:val="auto"/>
+        </w:rPr>
+        <w:t>/text messages as training data</w:t>
+      </w:r>
+      <w:r>
+        <w:rPr>
+          <w:rFonts w:ascii="Times New Roman" w:eastAsiaTheme="minorHAnsi" w:hAnsi="Times New Roman" w:cs="Times New Roman"/>
+          <w:color w:val="auto"/>
+        </w:rPr>
+        <w:t xml:space="preserve"> and </w:t>
+      </w:r>
+      <w:r>
+        <w:rPr>
+          <w:rFonts w:ascii="Calibri" w:eastAsiaTheme="minorHAnsi" w:hAnsi="Calibri" w:cs="Calibri"/>
+          <w:color w:val="auto"/>
+        </w:rPr>
+        <w:t>﻿</w:t>
+      </w:r>
+      <w:r>
+        <w:rPr>
+          <w:rFonts w:ascii="Times New Roman" w:eastAsiaTheme="minorHAnsi" w:hAnsi="Times New Roman" w:cs="Times New Roman"/>
+          <w:color w:val="auto"/>
+        </w:rPr>
+        <w:t>1</w:t>
+      </w:r>
+      <w:r>
+        <w:rPr>
+          <w:rFonts w:ascii="Times New Roman" w:eastAsiaTheme="minorHAnsi" w:hAnsi="Times New Roman" w:cs="Times New Roman"/>
+          <w:color w:val="auto"/>
+        </w:rPr>
+        <w:t>,</w:t>
+      </w:r>
+      <w:r>
+        <w:rPr>
+          <w:rFonts w:ascii="Times New Roman" w:eastAsiaTheme="minorHAnsi" w:hAnsi="Times New Roman" w:cs="Times New Roman"/>
+          <w:color w:val="auto"/>
+        </w:rPr>
+        <w:t>393</w:t>
+      </w:r>
+      <w:r>
+        <w:rPr>
+          <w:rFonts w:ascii="Times New Roman" w:eastAsiaTheme="minorHAnsi" w:hAnsi="Times New Roman" w:cs="Times New Roman"/>
+          <w:color w:val="auto"/>
+        </w:rPr>
+        <w:t xml:space="preserve"> </w:t>
+      </w:r>
+      <w:r>
+        <w:rPr>
+          <w:rFonts w:ascii="Times New Roman" w:eastAsiaTheme="minorHAnsi" w:hAnsi="Times New Roman" w:cs="Times New Roman"/>
+          <w:color w:val="auto"/>
+        </w:rPr>
+        <w:t>SMS</w:t>
+      </w:r>
+      <w:r>
+        <w:rPr>
+          <w:rFonts w:ascii="Times New Roman" w:eastAsiaTheme="minorHAnsi" w:hAnsi="Times New Roman" w:cs="Times New Roman"/>
+          <w:color w:val="auto"/>
+        </w:rPr>
+        <w:t xml:space="preserve">/text messages as testing </w:t>
+      </w:r>
+      <w:r>
+        <w:rPr>
+          <w:rFonts w:ascii="Times New Roman" w:eastAsiaTheme="minorHAnsi" w:hAnsi="Times New Roman" w:cs="Times New Roman"/>
+          <w:color w:val="auto"/>
+        </w:rPr>
+        <w:t>data</w:t>
+      </w:r>
+      <w:r>
+        <w:rPr>
+          <w:rFonts w:ascii="Times New Roman" w:eastAsiaTheme="minorHAnsi" w:hAnsi="Times New Roman" w:cs="Times New Roman"/>
+          <w:color w:val="auto"/>
+        </w:rPr>
+        <w:t>)</w:t>
+      </w:r>
+      <w:r>
+        <w:rPr>
+          <w:rFonts w:ascii="Times New Roman" w:eastAsiaTheme="minorHAnsi" w:hAnsi="Times New Roman" w:cs="Times New Roman"/>
+          <w:color w:val="auto"/>
+        </w:rPr>
+        <w:t>.</w:t>
+      </w:r>
     </w:p>
     <w:p>
       <w:pPr>
@@ -232,10 +363,54 @@
         <w:rPr>
           <w:rFonts w:eastAsiaTheme="minorHAnsi"/>
         </w:rPr>
-        <w:t>hase two: training the model on individual data sets</w:t>
+        <w:t>hase two: training the model on data sets</w:t>
       </w:r>
     </w:p>
-    <w:p/>
+    <w:p>
+      <w:pPr>
+        <w:rPr>
+          <w:rFonts w:ascii="Times New Roman" w:hAnsi="Times New Roman" w:cs="Times New Roman"/>
+        </w:rPr>
+      </w:pPr>
+      <w:r>
+        <w:rPr>
+          <w:rFonts w:ascii="Times New Roman" w:hAnsi="Times New Roman" w:cs="Times New Roman"/>
+        </w:rPr>
+        <w:t>In phase two the model</w:t>
+      </w:r>
+      <w:r>
+        <w:rPr>
+          <w:rFonts w:ascii="Times New Roman" w:hAnsi="Times New Roman" w:cs="Times New Roman"/>
+        </w:rPr>
+        <w:t>s</w:t>
+      </w:r>
+      <w:r>
+        <w:rPr>
+          <w:rFonts w:ascii="Times New Roman" w:hAnsi="Times New Roman" w:cs="Times New Roman"/>
+        </w:rPr>
+        <w:t xml:space="preserve"> </w:t>
+      </w:r>
+      <w:r>
+        <w:rPr>
+          <w:rFonts w:ascii="Times New Roman" w:hAnsi="Times New Roman" w:cs="Times New Roman"/>
+        </w:rPr>
+        <w:t>are</w:t>
+      </w:r>
+      <w:r>
+        <w:rPr>
+          <w:rFonts w:ascii="Times New Roman" w:hAnsi="Times New Roman" w:cs="Times New Roman"/>
+        </w:rPr>
+        <w:t xml:space="preserve"> trained on the data set individually</w:t>
+      </w:r>
+      <w:r>
+        <w:rPr>
+          <w:rFonts w:ascii="Times New Roman" w:hAnsi="Times New Roman" w:cs="Times New Roman"/>
+        </w:rPr>
+        <w:t>.</w:t>
+      </w:r>
+      <w:bookmarkStart w:id="0" w:name="_GoBack"/>
+      <w:bookmarkEnd w:id="0"/>
+    </w:p>
     <w:p/>
     <w:p>
       <w:pPr>
@@ -657,6 +832,7 @@
   <w:style w:type="paragraph" w:default="1" w:styleId="Normal">
     <w:name w:val="Normal"/>
     <w:qFormat/>
+    <w:rsid w:val="00A00FE4"/>
   </w:style>
   <w:style w:type="paragraph" w:styleId="Heading1">
     <w:name w:val="heading 1"/>

</xml_diff>